<commit_message>
Issue #105 implemented 20200502
</commit_message>
<xml_diff>
--- a/public/templates/AuditExecutiveSummary.docx
+++ b/public/templates/AuditExecutiveSummary.docx
@@ -1,6 +1,6 @@
 
 <file path=word/document.xml><?xml version="1.0" encoding="utf-8"?>
-<w:document xmlns:wpc="http://schemas.microsoft.com/office/word/2010/wordprocessingCanvas" xmlns:cx="http://schemas.microsoft.com/office/drawing/2014/chartex" xmlns:cx1="http://schemas.microsoft.com/office/drawing/2015/9/8/chartex" xmlns:mc="http://schemas.openxmlformats.org/markup-compatibility/2006" xmlns:o="urn:schemas-microsoft-com:office:office" xmlns:r="http://schemas.openxmlformats.org/officeDocument/2006/relationships" xmlns:m="http://schemas.openxmlformats.org/officeDocument/2006/math" xmlns:v="urn:schemas-microsoft-com:vml" xmlns:wp14="http://schemas.microsoft.com/office/word/2010/wordprocessingDrawing" xmlns:wp="http://schemas.openxmlformats.org/drawingml/2006/wordprocessingDrawing" xmlns:w10="urn:schemas-microsoft-com:office:word" xmlns:w="http://schemas.openxmlformats.org/wordprocessingml/2006/main" xmlns:w14="http://schemas.microsoft.com/office/word/2010/wordml" xmlns:w15="http://schemas.microsoft.com/office/word/2012/wordml" xmlns:w16se="http://schemas.microsoft.com/office/word/2015/wordml/symex" xmlns:wpg="http://schemas.microsoft.com/office/word/2010/wordprocessingGroup" xmlns:wpi="http://schemas.microsoft.com/office/word/2010/wordprocessingInk" xmlns:wne="http://schemas.microsoft.com/office/word/2006/wordml" xmlns:wps="http://schemas.microsoft.com/office/word/2010/wordprocessingShape" mc:Ignorable="w14 w15 w16se wp14">
+<w:document xmlns:wpc="http://schemas.microsoft.com/office/word/2010/wordprocessingCanvas" xmlns:cx="http://schemas.microsoft.com/office/drawing/2014/chartex" xmlns:cx1="http://schemas.microsoft.com/office/drawing/2015/9/8/chartex" xmlns:cx2="http://schemas.microsoft.com/office/drawing/2015/10/21/chartex" xmlns:cx3="http://schemas.microsoft.com/office/drawing/2016/5/9/chartex" xmlns:cx4="http://schemas.microsoft.com/office/drawing/2016/5/10/chartex" xmlns:cx5="http://schemas.microsoft.com/office/drawing/2016/5/11/chartex" xmlns:cx6="http://schemas.microsoft.com/office/drawing/2016/5/12/chartex" xmlns:cx7="http://schemas.microsoft.com/office/drawing/2016/5/13/chartex" xmlns:cx8="http://schemas.microsoft.com/office/drawing/2016/5/14/chartex" xmlns:mc="http://schemas.openxmlformats.org/markup-compatibility/2006" xmlns:aink="http://schemas.microsoft.com/office/drawing/2016/ink" xmlns:am3d="http://schemas.microsoft.com/office/drawing/2017/model3d" xmlns:o="urn:schemas-microsoft-com:office:office" xmlns:r="http://schemas.openxmlformats.org/officeDocument/2006/relationships" xmlns:m="http://schemas.openxmlformats.org/officeDocument/2006/math" xmlns:v="urn:schemas-microsoft-com:vml" xmlns:wp14="http://schemas.microsoft.com/office/word/2010/wordprocessingDrawing" xmlns:wp="http://schemas.openxmlformats.org/drawingml/2006/wordprocessingDrawing" xmlns:w10="urn:schemas-microsoft-com:office:word" xmlns:w="http://schemas.openxmlformats.org/wordprocessingml/2006/main" xmlns:w14="http://schemas.microsoft.com/office/word/2010/wordml" xmlns:w15="http://schemas.microsoft.com/office/word/2012/wordml" xmlns:w16cid="http://schemas.microsoft.com/office/word/2016/wordml/cid" xmlns:w16se="http://schemas.microsoft.com/office/word/2015/wordml/symex" xmlns:wpg="http://schemas.microsoft.com/office/word/2010/wordprocessingGroup" xmlns:wpi="http://schemas.microsoft.com/office/word/2010/wordprocessingInk" xmlns:wne="http://schemas.microsoft.com/office/word/2006/wordml" xmlns:wps="http://schemas.microsoft.com/office/word/2010/wordprocessingShape" mc:Ignorable="w14 w15 w16se w16cid wp14">
   <w:body>
     <w:p>
       <w:pPr>
@@ -303,18 +303,30 @@
       <w:pPr>
         <w:pStyle w:val="NormalWeb"/>
         <w:spacing w:after="0" w:line="240" w:lineRule="auto"/>
-      </w:pPr>
-      <w:r>
+        <w:rPr>
+          <w:lang w:val="en-US"/>
+        </w:rPr>
+      </w:pPr>
+      <w:r>
+        <w:rPr>
+          <w:lang w:val="en-US"/>
+        </w:rPr>
         <w:t>{</w:t>
       </w:r>
       <w:proofErr w:type="spellStart"/>
       <w:proofErr w:type="gramStart"/>
       <w:r>
+        <w:rPr>
+          <w:lang w:val="en-US"/>
+        </w:rPr>
         <w:t>d.Background</w:t>
       </w:r>
       <w:proofErr w:type="spellEnd"/>
       <w:proofErr w:type="gramEnd"/>
       <w:r>
+        <w:rPr>
+          <w:lang w:val="en-US"/>
+        </w:rPr>
         <w:t>}</w:t>
       </w:r>
     </w:p>
@@ -322,6 +334,9 @@
       <w:pPr>
         <w:pStyle w:val="NormalWeb"/>
         <w:spacing w:after="0" w:line="240" w:lineRule="auto"/>
+        <w:rPr>
+          <w:lang w:val="en-US"/>
+        </w:rPr>
       </w:pPr>
     </w:p>
     <w:p>
@@ -329,7 +344,7 @@
         <w:pStyle w:val="NormalWeb"/>
         <w:spacing w:after="0" w:line="240" w:lineRule="auto"/>
         <w:rPr>
-          <w:lang w:val="fr-FR"/>
+          <w:lang w:val="en-US"/>
         </w:rPr>
       </w:pPr>
       <w:r>
@@ -339,7 +354,7 @@
           <w:color w:val="000000"/>
           <w:sz w:val="28"/>
           <w:szCs w:val="28"/>
-          <w:lang w:val="fr-FR"/>
+          <w:lang w:val="en-US"/>
         </w:rPr>
         <w:t>Audit Application Notes:</w:t>
       </w:r>
@@ -349,14 +364,30 @@
         <w:pStyle w:val="NormalWeb"/>
         <w:spacing w:after="0" w:line="240" w:lineRule="auto"/>
         <w:rPr>
-          <w:lang w:val="fr-FR"/>
-        </w:rPr>
-      </w:pPr>
-      <w:r>
-        <w:rPr>
-          <w:lang w:val="fr-FR"/>
-        </w:rPr>
-        <w:t>{d.Scope}</w:t>
+          <w:lang w:val="en-US"/>
+        </w:rPr>
+      </w:pPr>
+      <w:r>
+        <w:rPr>
+          <w:lang w:val="en-US"/>
+        </w:rPr>
+        <w:t>{</w:t>
+      </w:r>
+      <w:proofErr w:type="spellStart"/>
+      <w:proofErr w:type="gramStart"/>
+      <w:r>
+        <w:rPr>
+          <w:lang w:val="en-US"/>
+        </w:rPr>
+        <w:t>d.Scope</w:t>
+      </w:r>
+      <w:proofErr w:type="spellEnd"/>
+      <w:proofErr w:type="gramEnd"/>
+      <w:r>
+        <w:rPr>
+          <w:lang w:val="en-US"/>
+        </w:rPr>
+        <w:t>}</w:t>
       </w:r>
     </w:p>
     <w:p>
@@ -364,7 +395,7 @@
         <w:pStyle w:val="NormalWeb"/>
         <w:spacing w:after="0" w:line="240" w:lineRule="auto"/>
         <w:rPr>
-          <w:lang w:val="fr-FR"/>
+          <w:lang w:val="en-US"/>
         </w:rPr>
       </w:pPr>
     </w:p>
@@ -392,16 +423,87 @@
         <w:pStyle w:val="NormalWeb"/>
         <w:spacing w:after="0" w:line="240" w:lineRule="auto"/>
         <w:rPr>
-          <w:lang w:val="en-US"/>
-        </w:rPr>
-      </w:pPr>
-      <w:r>
-        <w:rPr>
-          <w:sz w:val="28"/>
-          <w:szCs w:val="28"/>
-          <w:lang w:val="en-US"/>
-        </w:rPr>
-        <w:t>{d.Findings[i].Description}</w:t>
+          <w:b/>
+          <w:lang w:val="en-US"/>
+        </w:rPr>
+      </w:pPr>
+      <w:r>
+        <w:rPr>
+          <w:b/>
+          <w:sz w:val="28"/>
+          <w:szCs w:val="28"/>
+          <w:lang w:val="en-US"/>
+        </w:rPr>
+        <w:t>#</w:t>
+      </w:r>
+      <w:r>
+        <w:rPr>
+          <w:b/>
+          <w:sz w:val="28"/>
+          <w:szCs w:val="28"/>
+          <w:lang w:val="en-US"/>
+        </w:rPr>
+        <w:t>{</w:t>
+      </w:r>
+      <w:proofErr w:type="spellStart"/>
+      <w:proofErr w:type="gramStart"/>
+      <w:r>
+        <w:rPr>
+          <w:b/>
+          <w:sz w:val="28"/>
+          <w:szCs w:val="28"/>
+          <w:lang w:val="en-US"/>
+        </w:rPr>
+        <w:t>d.Findings</w:t>
+      </w:r>
+      <w:proofErr w:type="spellEnd"/>
+      <w:proofErr w:type="gramEnd"/>
+      <w:r>
+        <w:rPr>
+          <w:b/>
+          <w:sz w:val="28"/>
+          <w:szCs w:val="28"/>
+          <w:lang w:val="en-US"/>
+        </w:rPr>
+        <w:t>[</w:t>
+      </w:r>
+      <w:proofErr w:type="spellStart"/>
+      <w:r>
+        <w:rPr>
+          <w:b/>
+          <w:sz w:val="28"/>
+          <w:szCs w:val="28"/>
+          <w:lang w:val="en-US"/>
+        </w:rPr>
+        <w:t>i</w:t>
+      </w:r>
+      <w:proofErr w:type="spellEnd"/>
+      <w:r>
+        <w:rPr>
+          <w:b/>
+          <w:sz w:val="28"/>
+          <w:szCs w:val="28"/>
+          <w:lang w:val="en-US"/>
+        </w:rPr>
+        <w:t>].</w:t>
+      </w:r>
+      <w:r>
+        <w:rPr>
+          <w:b/>
+          <w:sz w:val="28"/>
+          <w:szCs w:val="28"/>
+          <w:lang w:val="en-US"/>
+        </w:rPr>
+        <w:t>Number</w:t>
+      </w:r>
+      <w:r>
+        <w:rPr>
+          <w:b/>
+          <w:sz w:val="28"/>
+          <w:szCs w:val="28"/>
+          <w:lang w:val="en-US"/>
+        </w:rPr>
+        <w:t>}</w:t>
       </w:r>
     </w:p>
     <w:p>
@@ -412,16 +514,134 @@
           <w:lang w:val="en-US"/>
         </w:rPr>
       </w:pPr>
+      <w:r>
+        <w:rPr>
+          <w:sz w:val="28"/>
+          <w:szCs w:val="28"/>
+          <w:lang w:val="en-US"/>
+        </w:rPr>
+        <w:t>{</w:t>
+      </w:r>
+      <w:proofErr w:type="spellStart"/>
+      <w:proofErr w:type="gramStart"/>
+      <w:r>
+        <w:rPr>
+          <w:sz w:val="28"/>
+          <w:szCs w:val="28"/>
+          <w:lang w:val="en-US"/>
+        </w:rPr>
+        <w:t>d.Findings</w:t>
+      </w:r>
+      <w:proofErr w:type="spellEnd"/>
+      <w:proofErr w:type="gramEnd"/>
+      <w:r>
+        <w:rPr>
+          <w:sz w:val="28"/>
+          <w:szCs w:val="28"/>
+          <w:lang w:val="en-US"/>
+        </w:rPr>
+        <w:t>[</w:t>
+      </w:r>
+      <w:proofErr w:type="spellStart"/>
+      <w:r>
+        <w:rPr>
+          <w:sz w:val="28"/>
+          <w:szCs w:val="28"/>
+          <w:lang w:val="en-US"/>
+        </w:rPr>
+        <w:t>i</w:t>
+      </w:r>
+      <w:proofErr w:type="spellEnd"/>
+      <w:r>
+        <w:rPr>
+          <w:sz w:val="28"/>
+          <w:szCs w:val="28"/>
+          <w:lang w:val="en-US"/>
+        </w:rPr>
+        <w:t>].Description}</w:t>
+      </w:r>
     </w:p>
     <w:p>
       <w:pPr>
         <w:pStyle w:val="NormalWeb"/>
         <w:spacing w:after="0" w:line="240" w:lineRule="auto"/>
-      </w:pPr>
-      <w:r>
-        <w:rPr>
-          <w:sz w:val="28"/>
-          <w:szCs w:val="28"/>
+        <w:rPr>
+          <w:lang w:val="en-US"/>
+        </w:rPr>
+      </w:pPr>
+    </w:p>
+    <w:p>
+      <w:pPr>
+        <w:pStyle w:val="NormalWeb"/>
+        <w:spacing w:after="0" w:line="240" w:lineRule="auto"/>
+        <w:rPr>
+          <w:b/>
+          <w:lang w:val="en-US"/>
+        </w:rPr>
+      </w:pPr>
+      <w:r>
+        <w:rPr>
+          <w:b/>
+          <w:sz w:val="28"/>
+          <w:szCs w:val="28"/>
+          <w:lang w:val="en-US"/>
+        </w:rPr>
+        <w:t>#{</w:t>
+      </w:r>
+      <w:proofErr w:type="spellStart"/>
+      <w:r>
+        <w:rPr>
+          <w:b/>
+          <w:sz w:val="28"/>
+          <w:szCs w:val="28"/>
+          <w:lang w:val="en-US"/>
+        </w:rPr>
+        <w:t>d.Findings</w:t>
+      </w:r>
+      <w:proofErr w:type="spellEnd"/>
+      <w:r>
+        <w:rPr>
+          <w:b/>
+          <w:sz w:val="28"/>
+          <w:szCs w:val="28"/>
+          <w:lang w:val="en-US"/>
+        </w:rPr>
+        <w:t>[i</w:t>
+      </w:r>
+      <w:r>
+        <w:rPr>
+          <w:b/>
+          <w:sz w:val="28"/>
+          <w:szCs w:val="28"/>
+          <w:lang w:val="en-US"/>
+        </w:rPr>
+        <w:t>+1</w:t>
+      </w:r>
+      <w:bookmarkStart w:id="0" w:name="_GoBack"/>
+      <w:bookmarkEnd w:id="0"/>
+      <w:r>
+        <w:rPr>
+          <w:b/>
+          <w:sz w:val="28"/>
+          <w:szCs w:val="28"/>
+          <w:lang w:val="en-US"/>
+        </w:rPr>
+        <w:t>].Number}</w:t>
+      </w:r>
+    </w:p>
+    <w:p>
+      <w:pPr>
+        <w:pStyle w:val="NormalWeb"/>
+        <w:spacing w:after="0" w:line="240" w:lineRule="auto"/>
+        <w:rPr>
+          <w:lang w:val="en-US"/>
+        </w:rPr>
+      </w:pPr>
+      <w:r>
+        <w:rPr>
+          <w:sz w:val="28"/>
+          <w:szCs w:val="28"/>
+          <w:lang w:val="en-US"/>
         </w:rPr>
         <w:t>{</w:t>
       </w:r>
@@ -431,6 +651,7 @@
         <w:rPr>
           <w:sz w:val="28"/>
           <w:szCs w:val="28"/>
+          <w:lang w:val="en-US"/>
         </w:rPr>
         <w:t>d.Findings</w:t>
       </w:r>
@@ -440,24 +661,9 @@
         <w:rPr>
           <w:sz w:val="28"/>
           <w:szCs w:val="28"/>
-        </w:rPr>
-        <w:t>[i+1].</w:t>
-      </w:r>
-      <w:proofErr w:type="spellStart"/>
-      <w:r>
-        <w:rPr>
-          <w:sz w:val="28"/>
-          <w:szCs w:val="28"/>
-        </w:rPr>
-        <w:t>Description</w:t>
-      </w:r>
-      <w:proofErr w:type="spellEnd"/>
-      <w:r>
-        <w:rPr>
-          <w:sz w:val="28"/>
-          <w:szCs w:val="28"/>
-        </w:rPr>
-        <w:t>}</w:t>
+          <w:lang w:val="en-US"/>
+        </w:rPr>
+        <w:t>[i+1].Description}</w:t>
       </w:r>
     </w:p>
     <w:p>
@@ -466,11 +672,8 @@
         <w:rPr>
           <w:b/>
           <w:sz w:val="28"/>
-          <w:lang w:val="fr-FR"/>
-        </w:rPr>
-      </w:pPr>
-      <w:bookmarkStart w:id="0" w:name="_GoBack"/>
-      <w:bookmarkEnd w:id="0"/>
+        </w:rPr>
+      </w:pPr>
     </w:p>
     <w:sectPr>
       <w:footerReference w:type="default" r:id="rId6"/>
@@ -484,7 +687,7 @@
 </file>
 
 <file path=word/endnotes.xml><?xml version="1.0" encoding="utf-8"?>
-<w:endnotes xmlns:wpc="http://schemas.microsoft.com/office/word/2010/wordprocessingCanvas" xmlns:cx="http://schemas.microsoft.com/office/drawing/2014/chartex" xmlns:cx1="http://schemas.microsoft.com/office/drawing/2015/9/8/chartex" xmlns:mc="http://schemas.openxmlformats.org/markup-compatibility/2006" xmlns:o="urn:schemas-microsoft-com:office:office" xmlns:r="http://schemas.openxmlformats.org/officeDocument/2006/relationships" xmlns:m="http://schemas.openxmlformats.org/officeDocument/2006/math" xmlns:v="urn:schemas-microsoft-com:vml" xmlns:wp14="http://schemas.microsoft.com/office/word/2010/wordprocessingDrawing" xmlns:wp="http://schemas.openxmlformats.org/drawingml/2006/wordprocessingDrawing" xmlns:w10="urn:schemas-microsoft-com:office:word" xmlns:w="http://schemas.openxmlformats.org/wordprocessingml/2006/main" xmlns:w14="http://schemas.microsoft.com/office/word/2010/wordml" xmlns:w15="http://schemas.microsoft.com/office/word/2012/wordml" xmlns:w16se="http://schemas.microsoft.com/office/word/2015/wordml/symex" xmlns:wpg="http://schemas.microsoft.com/office/word/2010/wordprocessingGroup" xmlns:wpi="http://schemas.microsoft.com/office/word/2010/wordprocessingInk" xmlns:wne="http://schemas.microsoft.com/office/word/2006/wordml" xmlns:wps="http://schemas.microsoft.com/office/word/2010/wordprocessingShape" mc:Ignorable="w14 w15 w16se wp14">
+<w:endnotes xmlns:wpc="http://schemas.microsoft.com/office/word/2010/wordprocessingCanvas" xmlns:cx="http://schemas.microsoft.com/office/drawing/2014/chartex" xmlns:cx1="http://schemas.microsoft.com/office/drawing/2015/9/8/chartex" xmlns:cx2="http://schemas.microsoft.com/office/drawing/2015/10/21/chartex" xmlns:cx3="http://schemas.microsoft.com/office/drawing/2016/5/9/chartex" xmlns:cx4="http://schemas.microsoft.com/office/drawing/2016/5/10/chartex" xmlns:cx5="http://schemas.microsoft.com/office/drawing/2016/5/11/chartex" xmlns:cx6="http://schemas.microsoft.com/office/drawing/2016/5/12/chartex" xmlns:cx7="http://schemas.microsoft.com/office/drawing/2016/5/13/chartex" xmlns:cx8="http://schemas.microsoft.com/office/drawing/2016/5/14/chartex" xmlns:mc="http://schemas.openxmlformats.org/markup-compatibility/2006" xmlns:aink="http://schemas.microsoft.com/office/drawing/2016/ink" xmlns:am3d="http://schemas.microsoft.com/office/drawing/2017/model3d" xmlns:o="urn:schemas-microsoft-com:office:office" xmlns:r="http://schemas.openxmlformats.org/officeDocument/2006/relationships" xmlns:m="http://schemas.openxmlformats.org/officeDocument/2006/math" xmlns:v="urn:schemas-microsoft-com:vml" xmlns:wp14="http://schemas.microsoft.com/office/word/2010/wordprocessingDrawing" xmlns:wp="http://schemas.openxmlformats.org/drawingml/2006/wordprocessingDrawing" xmlns:w10="urn:schemas-microsoft-com:office:word" xmlns:w="http://schemas.openxmlformats.org/wordprocessingml/2006/main" xmlns:w14="http://schemas.microsoft.com/office/word/2010/wordml" xmlns:w15="http://schemas.microsoft.com/office/word/2012/wordml" xmlns:w16cid="http://schemas.microsoft.com/office/word/2016/wordml/cid" xmlns:w16se="http://schemas.microsoft.com/office/word/2015/wordml/symex" xmlns:wpg="http://schemas.microsoft.com/office/word/2010/wordprocessingGroup" xmlns:wpi="http://schemas.microsoft.com/office/word/2010/wordprocessingInk" xmlns:wne="http://schemas.microsoft.com/office/word/2006/wordml" xmlns:wps="http://schemas.microsoft.com/office/word/2010/wordprocessingShape" mc:Ignorable="w14 w15 w16se w16cid wp14">
   <w:endnote w:type="separator" w:id="-1">
     <w:p>
       <w:r>
@@ -503,7 +706,7 @@
 </file>
 
 <file path=word/footer1.xml><?xml version="1.0" encoding="utf-8"?>
-<w:ftr xmlns:wpc="http://schemas.microsoft.com/office/word/2010/wordprocessingCanvas" xmlns:cx="http://schemas.microsoft.com/office/drawing/2014/chartex" xmlns:cx1="http://schemas.microsoft.com/office/drawing/2015/9/8/chartex" xmlns:mc="http://schemas.openxmlformats.org/markup-compatibility/2006" xmlns:o="urn:schemas-microsoft-com:office:office" xmlns:r="http://schemas.openxmlformats.org/officeDocument/2006/relationships" xmlns:m="http://schemas.openxmlformats.org/officeDocument/2006/math" xmlns:v="urn:schemas-microsoft-com:vml" xmlns:wp14="http://schemas.microsoft.com/office/word/2010/wordprocessingDrawing" xmlns:wp="http://schemas.openxmlformats.org/drawingml/2006/wordprocessingDrawing" xmlns:w10="urn:schemas-microsoft-com:office:word" xmlns:w="http://schemas.openxmlformats.org/wordprocessingml/2006/main" xmlns:w14="http://schemas.microsoft.com/office/word/2010/wordml" xmlns:w15="http://schemas.microsoft.com/office/word/2012/wordml" xmlns:w16se="http://schemas.microsoft.com/office/word/2015/wordml/symex" xmlns:wpg="http://schemas.microsoft.com/office/word/2010/wordprocessingGroup" xmlns:wpi="http://schemas.microsoft.com/office/word/2010/wordprocessingInk" xmlns:wne="http://schemas.microsoft.com/office/word/2006/wordml" xmlns:wps="http://schemas.microsoft.com/office/word/2010/wordprocessingShape" mc:Ignorable="w14 w15 w16se wp14">
+<w:ftr xmlns:wpc="http://schemas.microsoft.com/office/word/2010/wordprocessingCanvas" xmlns:cx="http://schemas.microsoft.com/office/drawing/2014/chartex" xmlns:cx1="http://schemas.microsoft.com/office/drawing/2015/9/8/chartex" xmlns:cx2="http://schemas.microsoft.com/office/drawing/2015/10/21/chartex" xmlns:cx3="http://schemas.microsoft.com/office/drawing/2016/5/9/chartex" xmlns:cx4="http://schemas.microsoft.com/office/drawing/2016/5/10/chartex" xmlns:cx5="http://schemas.microsoft.com/office/drawing/2016/5/11/chartex" xmlns:cx6="http://schemas.microsoft.com/office/drawing/2016/5/12/chartex" xmlns:cx7="http://schemas.microsoft.com/office/drawing/2016/5/13/chartex" xmlns:cx8="http://schemas.microsoft.com/office/drawing/2016/5/14/chartex" xmlns:mc="http://schemas.openxmlformats.org/markup-compatibility/2006" xmlns:aink="http://schemas.microsoft.com/office/drawing/2016/ink" xmlns:am3d="http://schemas.microsoft.com/office/drawing/2017/model3d" xmlns:o="urn:schemas-microsoft-com:office:office" xmlns:r="http://schemas.openxmlformats.org/officeDocument/2006/relationships" xmlns:m="http://schemas.openxmlformats.org/officeDocument/2006/math" xmlns:v="urn:schemas-microsoft-com:vml" xmlns:wp14="http://schemas.microsoft.com/office/word/2010/wordprocessingDrawing" xmlns:wp="http://schemas.openxmlformats.org/drawingml/2006/wordprocessingDrawing" xmlns:w10="urn:schemas-microsoft-com:office:word" xmlns:w="http://schemas.openxmlformats.org/wordprocessingml/2006/main" xmlns:w14="http://schemas.microsoft.com/office/word/2010/wordml" xmlns:w15="http://schemas.microsoft.com/office/word/2012/wordml" xmlns:w16cid="http://schemas.microsoft.com/office/word/2016/wordml/cid" xmlns:w16se="http://schemas.microsoft.com/office/word/2015/wordml/symex" xmlns:wpg="http://schemas.microsoft.com/office/word/2010/wordprocessingGroup" xmlns:wpi="http://schemas.microsoft.com/office/word/2010/wordprocessingInk" xmlns:wne="http://schemas.microsoft.com/office/word/2006/wordml" xmlns:wps="http://schemas.microsoft.com/office/word/2010/wordprocessingShape" mc:Ignorable="w14 w15 w16se w16cid wp14">
   <w:sdt>
     <w:sdtPr>
       <w:id w:val="-940915476"/>
@@ -550,7 +753,7 @@
 </file>
 
 <file path=word/footnotes.xml><?xml version="1.0" encoding="utf-8"?>
-<w:footnotes xmlns:wpc="http://schemas.microsoft.com/office/word/2010/wordprocessingCanvas" xmlns:cx="http://schemas.microsoft.com/office/drawing/2014/chartex" xmlns:cx1="http://schemas.microsoft.com/office/drawing/2015/9/8/chartex" xmlns:mc="http://schemas.openxmlformats.org/markup-compatibility/2006" xmlns:o="urn:schemas-microsoft-com:office:office" xmlns:r="http://schemas.openxmlformats.org/officeDocument/2006/relationships" xmlns:m="http://schemas.openxmlformats.org/officeDocument/2006/math" xmlns:v="urn:schemas-microsoft-com:vml" xmlns:wp14="http://schemas.microsoft.com/office/word/2010/wordprocessingDrawing" xmlns:wp="http://schemas.openxmlformats.org/drawingml/2006/wordprocessingDrawing" xmlns:w10="urn:schemas-microsoft-com:office:word" xmlns:w="http://schemas.openxmlformats.org/wordprocessingml/2006/main" xmlns:w14="http://schemas.microsoft.com/office/word/2010/wordml" xmlns:w15="http://schemas.microsoft.com/office/word/2012/wordml" xmlns:w16se="http://schemas.microsoft.com/office/word/2015/wordml/symex" xmlns:wpg="http://schemas.microsoft.com/office/word/2010/wordprocessingGroup" xmlns:wpi="http://schemas.microsoft.com/office/word/2010/wordprocessingInk" xmlns:wne="http://schemas.microsoft.com/office/word/2006/wordml" xmlns:wps="http://schemas.microsoft.com/office/word/2010/wordprocessingShape" mc:Ignorable="w14 w15 w16se wp14">
+<w:footnotes xmlns:wpc="http://schemas.microsoft.com/office/word/2010/wordprocessingCanvas" xmlns:cx="http://schemas.microsoft.com/office/drawing/2014/chartex" xmlns:cx1="http://schemas.microsoft.com/office/drawing/2015/9/8/chartex" xmlns:cx2="http://schemas.microsoft.com/office/drawing/2015/10/21/chartex" xmlns:cx3="http://schemas.microsoft.com/office/drawing/2016/5/9/chartex" xmlns:cx4="http://schemas.microsoft.com/office/drawing/2016/5/10/chartex" xmlns:cx5="http://schemas.microsoft.com/office/drawing/2016/5/11/chartex" xmlns:cx6="http://schemas.microsoft.com/office/drawing/2016/5/12/chartex" xmlns:cx7="http://schemas.microsoft.com/office/drawing/2016/5/13/chartex" xmlns:cx8="http://schemas.microsoft.com/office/drawing/2016/5/14/chartex" xmlns:mc="http://schemas.openxmlformats.org/markup-compatibility/2006" xmlns:aink="http://schemas.microsoft.com/office/drawing/2016/ink" xmlns:am3d="http://schemas.microsoft.com/office/drawing/2017/model3d" xmlns:o="urn:schemas-microsoft-com:office:office" xmlns:r="http://schemas.openxmlformats.org/officeDocument/2006/relationships" xmlns:m="http://schemas.openxmlformats.org/officeDocument/2006/math" xmlns:v="urn:schemas-microsoft-com:vml" xmlns:wp14="http://schemas.microsoft.com/office/word/2010/wordprocessingDrawing" xmlns:wp="http://schemas.openxmlformats.org/drawingml/2006/wordprocessingDrawing" xmlns:w10="urn:schemas-microsoft-com:office:word" xmlns:w="http://schemas.openxmlformats.org/wordprocessingml/2006/main" xmlns:w14="http://schemas.microsoft.com/office/word/2010/wordml" xmlns:w15="http://schemas.microsoft.com/office/word/2012/wordml" xmlns:w16cid="http://schemas.microsoft.com/office/word/2016/wordml/cid" xmlns:w16se="http://schemas.microsoft.com/office/word/2015/wordml/symex" xmlns:wpg="http://schemas.microsoft.com/office/word/2010/wordprocessingGroup" xmlns:wpi="http://schemas.microsoft.com/office/word/2010/wordprocessingInk" xmlns:wne="http://schemas.microsoft.com/office/word/2006/wordml" xmlns:wps="http://schemas.microsoft.com/office/word/2010/wordprocessingShape" mc:Ignorable="w14 w15 w16se w16cid wp14">
   <w:footnote w:type="separator" w:id="-1">
     <w:p>
       <w:r>
@@ -569,7 +772,7 @@
 </file>
 
 <file path=word/styles.xml><?xml version="1.0" encoding="utf-8"?>
-<w:styles xmlns:mc="http://schemas.openxmlformats.org/markup-compatibility/2006" xmlns:r="http://schemas.openxmlformats.org/officeDocument/2006/relationships" xmlns:w="http://schemas.openxmlformats.org/wordprocessingml/2006/main" xmlns:w14="http://schemas.microsoft.com/office/word/2010/wordml" xmlns:w15="http://schemas.microsoft.com/office/word/2012/wordml" xmlns:w16se="http://schemas.microsoft.com/office/word/2015/wordml/symex" mc:Ignorable="w14 w15 w16se">
+<w:styles xmlns:mc="http://schemas.openxmlformats.org/markup-compatibility/2006" xmlns:r="http://schemas.openxmlformats.org/officeDocument/2006/relationships" xmlns:w="http://schemas.openxmlformats.org/wordprocessingml/2006/main" xmlns:w14="http://schemas.microsoft.com/office/word/2010/wordml" xmlns:w15="http://schemas.microsoft.com/office/word/2012/wordml" xmlns:w16cid="http://schemas.microsoft.com/office/word/2016/wordml/cid" xmlns:w16se="http://schemas.microsoft.com/office/word/2015/wordml/symex" mc:Ignorable="w14 w15 w16se w16cid">
   <w:docDefaults>
     <w:rPrDefault>
       <w:rPr>
@@ -585,7 +788,7 @@
       </w:pPr>
     </w:pPrDefault>
   </w:docDefaults>
-  <w:latentStyles w:defLockedState="0" w:defUIPriority="99" w:defSemiHidden="0" w:defUnhideWhenUsed="0" w:defQFormat="0" w:count="371">
+  <w:latentStyles w:defLockedState="0" w:defUIPriority="99" w:defSemiHidden="0" w:defUnhideWhenUsed="0" w:defQFormat="0" w:count="375">
     <w:lsdException w:name="Normal" w:uiPriority="0" w:qFormat="1"/>
     <w:lsdException w:name="heading 1" w:uiPriority="9" w:qFormat="1"/>
     <w:lsdException w:name="heading 2" w:semiHidden="1" w:uiPriority="9" w:unhideWhenUsed="1" w:qFormat="1"/>
@@ -691,7 +894,6 @@
     <w:lsdException w:name="HTML Sample" w:semiHidden="1" w:unhideWhenUsed="1"/>
     <w:lsdException w:name="HTML Typewriter" w:semiHidden="1" w:unhideWhenUsed="1"/>
     <w:lsdException w:name="HTML Variable" w:semiHidden="1" w:unhideWhenUsed="1"/>
-    <w:lsdException w:name="Normal Table" w:semiHidden="1" w:unhideWhenUsed="1"/>
     <w:lsdException w:name="annotation subject" w:semiHidden="1" w:unhideWhenUsed="1"/>
     <w:lsdException w:name="No List" w:semiHidden="1" w:unhideWhenUsed="1"/>
     <w:lsdException w:name="Outline List 1" w:semiHidden="1" w:unhideWhenUsed="1"/>
@@ -735,10 +937,8 @@
     <w:lsdException w:name="Table Elegant" w:semiHidden="1" w:unhideWhenUsed="1"/>
     <w:lsdException w:name="Table Professional" w:semiHidden="1" w:unhideWhenUsed="1"/>
     <w:lsdException w:name="Table Subtle 1" w:semiHidden="1" w:unhideWhenUsed="1"/>
-    <w:lsdException w:name="Table Subtle 2" w:semiHidden="1" w:unhideWhenUsed="1"/>
     <w:lsdException w:name="Table Web 1" w:semiHidden="1" w:unhideWhenUsed="1"/>
     <w:lsdException w:name="Table Web 2" w:semiHidden="1" w:unhideWhenUsed="1"/>
-    <w:lsdException w:name="Table Web 3" w:semiHidden="1" w:unhideWhenUsed="1"/>
     <w:lsdException w:name="Balloon Text" w:semiHidden="1" w:unhideWhenUsed="1"/>
     <w:lsdException w:name="Table Grid" w:uiPriority="39"/>
     <w:lsdException w:name="Table Theme" w:semiHidden="1" w:unhideWhenUsed="1"/>
@@ -957,6 +1157,10 @@
     <w:lsdException w:name="List Table 5 Dark Accent 6" w:uiPriority="50"/>
     <w:lsdException w:name="List Table 6 Colorful Accent 6" w:uiPriority="51"/>
     <w:lsdException w:name="List Table 7 Colorful Accent 6" w:uiPriority="52"/>
+    <w:lsdException w:name="Mention" w:semiHidden="1" w:unhideWhenUsed="1"/>
+    <w:lsdException w:name="Smart Hyperlink" w:semiHidden="1" w:unhideWhenUsed="1"/>
+    <w:lsdException w:name="Hashtag" w:semiHidden="1" w:unhideWhenUsed="1"/>
+    <w:lsdException w:name="Unresolved Mention" w:semiHidden="1" w:unhideWhenUsed="1"/>
   </w:latentStyles>
   <w:style w:type="paragraph" w:default="1" w:styleId="Normal">
     <w:name w:val="Normal"/>

</xml_diff>

<commit_message>
Issuses #110, #111 and 112 completed 20200524
</commit_message>
<xml_diff>
--- a/public/templates/AuditExecutiveSummary.docx
+++ b/public/templates/AuditExecutiveSummary.docx
@@ -424,26 +424,19 @@
         <w:spacing w:after="0" w:line="240" w:lineRule="auto"/>
         <w:rPr>
           <w:b/>
-          <w:lang w:val="en-US"/>
-        </w:rPr>
-      </w:pPr>
-      <w:r>
-        <w:rPr>
-          <w:b/>
-          <w:sz w:val="28"/>
-          <w:szCs w:val="28"/>
-          <w:lang w:val="en-US"/>
-        </w:rPr>
-        <w:t>#</w:t>
-      </w:r>
-      <w:r>
-        <w:rPr>
-          <w:b/>
-          <w:sz w:val="28"/>
-          <w:szCs w:val="28"/>
-          <w:lang w:val="en-US"/>
-        </w:rPr>
-        <w:t>{</w:t>
+          <w:sz w:val="28"/>
+          <w:szCs w:val="28"/>
+          <w:lang w:val="en-US"/>
+        </w:rPr>
+      </w:pPr>
+      <w:r>
+        <w:rPr>
+          <w:b/>
+          <w:sz w:val="28"/>
+          <w:szCs w:val="28"/>
+          <w:lang w:val="en-US"/>
+        </w:rPr>
+        <w:t>#{</w:t>
       </w:r>
       <w:proofErr w:type="spellStart"/>
       <w:proofErr w:type="gramStart"/>
@@ -485,25 +478,7 @@
           <w:szCs w:val="28"/>
           <w:lang w:val="en-US"/>
         </w:rPr>
-        <w:t>].</w:t>
-      </w:r>
-      <w:r>
-        <w:rPr>
-          <w:b/>
-          <w:sz w:val="28"/>
-          <w:szCs w:val="28"/>
-          <w:lang w:val="en-US"/>
-        </w:rPr>
-        <w:t>Number</w:t>
-      </w:r>
-      <w:r>
-        <w:rPr>
-          <w:b/>
-          <w:sz w:val="28"/>
-          <w:szCs w:val="28"/>
-          <w:lang w:val="en-US"/>
-        </w:rPr>
-        <w:t>}</w:t>
+        <w:t>].Number}</w:t>
       </w:r>
     </w:p>
     <w:p>
@@ -511,11 +486,13 @@
         <w:pStyle w:val="NormalWeb"/>
         <w:spacing w:after="0" w:line="240" w:lineRule="auto"/>
         <w:rPr>
-          <w:lang w:val="en-US"/>
-        </w:rPr>
-      </w:pPr>
-      <w:r>
-        <w:rPr>
+          <w:b/>
+          <w:lang w:val="en-US"/>
+        </w:rPr>
+      </w:pPr>
+      <w:r>
+        <w:rPr>
+          <w:b/>
           <w:sz w:val="28"/>
           <w:szCs w:val="28"/>
           <w:lang w:val="en-US"/>
@@ -526,6 +503,7 @@
       <w:proofErr w:type="gramStart"/>
       <w:r>
         <w:rPr>
+          <w:b/>
           <w:sz w:val="28"/>
           <w:szCs w:val="28"/>
           <w:lang w:val="en-US"/>
@@ -536,6 +514,7 @@
       <w:proofErr w:type="gramEnd"/>
       <w:r>
         <w:rPr>
+          <w:b/>
           <w:sz w:val="28"/>
           <w:szCs w:val="28"/>
           <w:lang w:val="en-US"/>
@@ -545,6 +524,7 @@
       <w:proofErr w:type="spellStart"/>
       <w:r>
         <w:rPr>
+          <w:b/>
           <w:sz w:val="28"/>
           <w:szCs w:val="28"/>
           <w:lang w:val="en-US"/>
@@ -554,11 +534,30 @@
       <w:proofErr w:type="spellEnd"/>
       <w:r>
         <w:rPr>
-          <w:sz w:val="28"/>
-          <w:szCs w:val="28"/>
-          <w:lang w:val="en-US"/>
-        </w:rPr>
-        <w:t>].Description}</w:t>
+          <w:b/>
+          <w:sz w:val="28"/>
+          <w:szCs w:val="28"/>
+          <w:lang w:val="en-US"/>
+        </w:rPr>
+        <w:t>].N</w:t>
+      </w:r>
+      <w:r>
+        <w:rPr>
+          <w:b/>
+          <w:sz w:val="28"/>
+          <w:szCs w:val="28"/>
+          <w:lang w:val="en-US"/>
+        </w:rPr>
+        <w:t>ame</w:t>
+      </w:r>
+      <w:r>
+        <w:rPr>
+          <w:b/>
+          <w:sz w:val="28"/>
+          <w:szCs w:val="28"/>
+          <w:lang w:val="en-US"/>
+        </w:rPr>
+        <w:t>}</w:t>
       </w:r>
     </w:p>
     <w:p>
@@ -569,13 +568,70 @@
           <w:lang w:val="en-US"/>
         </w:rPr>
       </w:pPr>
+      <w:r>
+        <w:rPr>
+          <w:sz w:val="28"/>
+          <w:szCs w:val="28"/>
+          <w:lang w:val="en-US"/>
+        </w:rPr>
+        <w:t>{</w:t>
+      </w:r>
+      <w:proofErr w:type="spellStart"/>
+      <w:proofErr w:type="gramStart"/>
+      <w:r>
+        <w:rPr>
+          <w:sz w:val="28"/>
+          <w:szCs w:val="28"/>
+          <w:lang w:val="en-US"/>
+        </w:rPr>
+        <w:t>d.Findings</w:t>
+      </w:r>
+      <w:proofErr w:type="spellEnd"/>
+      <w:proofErr w:type="gramEnd"/>
+      <w:r>
+        <w:rPr>
+          <w:sz w:val="28"/>
+          <w:szCs w:val="28"/>
+          <w:lang w:val="en-US"/>
+        </w:rPr>
+        <w:t>[</w:t>
+      </w:r>
+      <w:proofErr w:type="spellStart"/>
+      <w:r>
+        <w:rPr>
+          <w:sz w:val="28"/>
+          <w:szCs w:val="28"/>
+          <w:lang w:val="en-US"/>
+        </w:rPr>
+        <w:t>i</w:t>
+      </w:r>
+      <w:proofErr w:type="spellEnd"/>
+      <w:r>
+        <w:rPr>
+          <w:sz w:val="28"/>
+          <w:szCs w:val="28"/>
+          <w:lang w:val="en-US"/>
+        </w:rPr>
+        <w:t>].Description}</w:t>
+      </w:r>
     </w:p>
     <w:p>
       <w:pPr>
         <w:pStyle w:val="NormalWeb"/>
         <w:spacing w:after="0" w:line="240" w:lineRule="auto"/>
         <w:rPr>
-          <w:b/>
+          <w:lang w:val="en-US"/>
+        </w:rPr>
+      </w:pPr>
+    </w:p>
+    <w:p>
+      <w:pPr>
+        <w:pStyle w:val="NormalWeb"/>
+        <w:spacing w:after="0" w:line="240" w:lineRule="auto"/>
+        <w:rPr>
+          <w:b/>
+          <w:sz w:val="28"/>
+          <w:szCs w:val="28"/>
           <w:lang w:val="en-US"/>
         </w:rPr>
       </w:pPr>
@@ -587,6 +643,65 @@
           <w:lang w:val="en-US"/>
         </w:rPr>
         <w:t>#{</w:t>
+      </w:r>
+      <w:proofErr w:type="spellStart"/>
+      <w:proofErr w:type="gramStart"/>
+      <w:r>
+        <w:rPr>
+          <w:b/>
+          <w:sz w:val="28"/>
+          <w:szCs w:val="28"/>
+          <w:lang w:val="en-US"/>
+        </w:rPr>
+        <w:t>d.Findings</w:t>
+      </w:r>
+      <w:proofErr w:type="spellEnd"/>
+      <w:proofErr w:type="gramEnd"/>
+      <w:r>
+        <w:rPr>
+          <w:b/>
+          <w:sz w:val="28"/>
+          <w:szCs w:val="28"/>
+          <w:lang w:val="en-US"/>
+        </w:rPr>
+        <w:t>[i</w:t>
+      </w:r>
+      <w:r>
+        <w:rPr>
+          <w:b/>
+          <w:sz w:val="28"/>
+          <w:szCs w:val="28"/>
+          <w:lang w:val="en-US"/>
+        </w:rPr>
+        <w:t>+1</w:t>
+      </w:r>
+      <w:r>
+        <w:rPr>
+          <w:b/>
+          <w:sz w:val="28"/>
+          <w:szCs w:val="28"/>
+          <w:lang w:val="en-US"/>
+        </w:rPr>
+        <w:t>].Number}</w:t>
+      </w:r>
+    </w:p>
+    <w:p>
+      <w:pPr>
+        <w:pStyle w:val="NormalWeb"/>
+        <w:spacing w:after="0" w:line="240" w:lineRule="auto"/>
+        <w:rPr>
+          <w:b/>
+          <w:lang w:val="en-US"/>
+        </w:rPr>
+      </w:pPr>
+      <w:r>
+        <w:rPr>
+          <w:b/>
+          <w:sz w:val="28"/>
+          <w:szCs w:val="28"/>
+          <w:lang w:val="en-US"/>
+        </w:rPr>
+        <w:t>{</w:t>
       </w:r>
       <w:proofErr w:type="spellStart"/>
       <w:r>
@@ -626,7 +741,25 @@
           <w:szCs w:val="28"/>
           <w:lang w:val="en-US"/>
         </w:rPr>
-        <w:t>].Number}</w:t>
+        <w:t>].N</w:t>
+      </w:r>
+      <w:r>
+        <w:rPr>
+          <w:b/>
+          <w:sz w:val="28"/>
+          <w:szCs w:val="28"/>
+          <w:lang w:val="en-US"/>
+        </w:rPr>
+        <w:t>ame</w:t>
+      </w:r>
+      <w:r>
+        <w:rPr>
+          <w:b/>
+          <w:sz w:val="28"/>
+          <w:szCs w:val="28"/>
+          <w:lang w:val="en-US"/>
+        </w:rPr>
+        <w:t>}</w:t>
       </w:r>
     </w:p>
     <w:p>
@@ -894,6 +1027,7 @@
     <w:lsdException w:name="HTML Sample" w:semiHidden="1" w:unhideWhenUsed="1"/>
     <w:lsdException w:name="HTML Typewriter" w:semiHidden="1" w:unhideWhenUsed="1"/>
     <w:lsdException w:name="HTML Variable" w:semiHidden="1" w:unhideWhenUsed="1"/>
+    <w:lsdException w:name="Normal Table" w:semiHidden="1" w:unhideWhenUsed="1"/>
     <w:lsdException w:name="annotation subject" w:semiHidden="1" w:unhideWhenUsed="1"/>
     <w:lsdException w:name="No List" w:semiHidden="1" w:unhideWhenUsed="1"/>
     <w:lsdException w:name="Outline List 1" w:semiHidden="1" w:unhideWhenUsed="1"/>
@@ -937,8 +1071,10 @@
     <w:lsdException w:name="Table Elegant" w:semiHidden="1" w:unhideWhenUsed="1"/>
     <w:lsdException w:name="Table Professional" w:semiHidden="1" w:unhideWhenUsed="1"/>
     <w:lsdException w:name="Table Subtle 1" w:semiHidden="1" w:unhideWhenUsed="1"/>
+    <w:lsdException w:name="Table Subtle 2" w:semiHidden="1" w:unhideWhenUsed="1"/>
     <w:lsdException w:name="Table Web 1" w:semiHidden="1" w:unhideWhenUsed="1"/>
     <w:lsdException w:name="Table Web 2" w:semiHidden="1" w:unhideWhenUsed="1"/>
+    <w:lsdException w:name="Table Web 3" w:semiHidden="1" w:unhideWhenUsed="1"/>
     <w:lsdException w:name="Balloon Text" w:semiHidden="1" w:unhideWhenUsed="1"/>
     <w:lsdException w:name="Table Grid" w:uiPriority="39"/>
     <w:lsdException w:name="Table Theme" w:semiHidden="1" w:unhideWhenUsed="1"/>

</xml_diff>